<commit_message>
Historias de Usuario Actualizadas
</commit_message>
<xml_diff>
--- a/Historias de Usuario.docx
+++ b/Historias de Usuario.docx
@@ -1,6 +1,6 @@
 
 <file path=word/document.xml><?xml version="1.0" encoding="utf-8"?>
-<w:document xmlns:wpc="http://schemas.microsoft.com/office/word/2010/wordprocessingCanvas" xmlns:cx="http://schemas.microsoft.com/office/drawing/2014/chartex" xmlns:cx1="http://schemas.microsoft.com/office/drawing/2015/9/8/chartex" xmlns:cx2="http://schemas.microsoft.com/office/drawing/2015/10/21/chartex" xmlns:cx3="http://schemas.microsoft.com/office/drawing/2016/5/9/chartex" xmlns:cx4="http://schemas.microsoft.com/office/drawing/2016/5/10/chartex" xmlns:cx5="http://schemas.microsoft.com/office/drawing/2016/5/11/chartex" xmlns:cx6="http://schemas.microsoft.com/office/drawing/2016/5/12/chartex" xmlns:cx7="http://schemas.microsoft.com/office/drawing/2016/5/13/chartex" xmlns:cx8="http://schemas.microsoft.com/office/drawing/2016/5/14/chartex" xmlns:mc="http://schemas.openxmlformats.org/markup-compatibility/2006" xmlns:aink="http://schemas.microsoft.com/office/drawing/2016/ink" xmlns:am3d="http://schemas.microsoft.com/office/drawing/2017/model3d" xmlns:o="urn:schemas-microsoft-com:office:office" xmlns:r="http://schemas.openxmlformats.org/officeDocument/2006/relationships" xmlns:m="http://schemas.openxmlformats.org/officeDocument/2006/math" xmlns:v="urn:schemas-microsoft-com:vml" xmlns:wp14="http://schemas.microsoft.com/office/word/2010/wordprocessingDrawing" xmlns:wp="http://schemas.openxmlformats.org/drawingml/2006/wordprocessingDrawing" xmlns:w10="urn:schemas-microsoft-com:office:word" xmlns:w="http://schemas.openxmlformats.org/wordprocessingml/2006/main" xmlns:w14="http://schemas.microsoft.com/office/word/2010/wordml" xmlns:w15="http://schemas.microsoft.com/office/word/2012/wordml" xmlns:w16cex="http://schemas.microsoft.com/office/word/2018/wordml/cex" xmlns:w16cid="http://schemas.microsoft.com/office/word/2016/wordml/cid" xmlns:w16="http://schemas.microsoft.com/office/word/2018/wordml" xmlns:w16se="http://schemas.microsoft.com/office/word/2015/wordml/symex" xmlns:wpg="http://schemas.microsoft.com/office/word/2010/wordprocessingGroup" xmlns:wpi="http://schemas.microsoft.com/office/word/2010/wordprocessingInk" xmlns:wne="http://schemas.microsoft.com/office/word/2006/wordml" xmlns:wps="http://schemas.microsoft.com/office/word/2010/wordprocessingShape" mc:Ignorable="w14 w15 w16se w16cid w16 w16cex wp14">
+<w:document xmlns:wpc="http://schemas.microsoft.com/office/word/2010/wordprocessingCanvas" xmlns:cx="http://schemas.microsoft.com/office/drawing/2014/chartex" xmlns:cx1="http://schemas.microsoft.com/office/drawing/2015/9/8/chartex" xmlns:cx2="http://schemas.microsoft.com/office/drawing/2015/10/21/chartex" xmlns:cx3="http://schemas.microsoft.com/office/drawing/2016/5/9/chartex" xmlns:cx4="http://schemas.microsoft.com/office/drawing/2016/5/10/chartex" xmlns:cx5="http://schemas.microsoft.com/office/drawing/2016/5/11/chartex" xmlns:cx6="http://schemas.microsoft.com/office/drawing/2016/5/12/chartex" xmlns:cx7="http://schemas.microsoft.com/office/drawing/2016/5/13/chartex" xmlns:cx8="http://schemas.microsoft.com/office/drawing/2016/5/14/chartex" xmlns:mc="http://schemas.openxmlformats.org/markup-compatibility/2006" xmlns:aink="http://schemas.microsoft.com/office/drawing/2016/ink" xmlns:am3d="http://schemas.microsoft.com/office/drawing/2017/model3d" xmlns:o="urn:schemas-microsoft-com:office:office" xmlns:oel="http://schemas.microsoft.com/office/2019/extlst" xmlns:r="http://schemas.openxmlformats.org/officeDocument/2006/relationships" xmlns:m="http://schemas.openxmlformats.org/officeDocument/2006/math" xmlns:v="urn:schemas-microsoft-com:vml" xmlns:wp14="http://schemas.microsoft.com/office/word/2010/wordprocessingDrawing" xmlns:wp="http://schemas.openxmlformats.org/drawingml/2006/wordprocessingDrawing" xmlns:w10="urn:schemas-microsoft-com:office:word" xmlns:w="http://schemas.openxmlformats.org/wordprocessingml/2006/main" xmlns:w14="http://schemas.microsoft.com/office/word/2010/wordml" xmlns:w15="http://schemas.microsoft.com/office/word/2012/wordml" xmlns:w16cex="http://schemas.microsoft.com/office/word/2018/wordml/cex" xmlns:w16cid="http://schemas.microsoft.com/office/word/2016/wordml/cid" xmlns:w16="http://schemas.microsoft.com/office/word/2018/wordml" xmlns:w16du="http://schemas.microsoft.com/office/word/2023/wordml/word16du" xmlns:w16sdtdh="http://schemas.microsoft.com/office/word/2020/wordml/sdtdatahash" xmlns:w16se="http://schemas.microsoft.com/office/word/2015/wordml/symex" xmlns:wpg="http://schemas.microsoft.com/office/word/2010/wordprocessingGroup" xmlns:wpi="http://schemas.microsoft.com/office/word/2010/wordprocessingInk" xmlns:wne="http://schemas.microsoft.com/office/word/2006/wordml" xmlns:wps="http://schemas.microsoft.com/office/word/2010/wordprocessingShape" mc:Ignorable="w14 w15 w16se w16cid w16 w16cex w16sdtdh w16du wp14">
   <w:body>
     <w:p>
       <w:pPr>
@@ -21,201 +21,703 @@
     </w:p>
     <w:p>
       <w:pPr>
-        <w:spacing w:before="100" w:beforeAutospacing="1" w:after="100" w:afterAutospacing="1" w:line="240" w:lineRule="auto"/>
-        <w:rPr>
-          <w:rFonts w:ascii="Times New Roman" w:eastAsia="Times New Roman" w:hAnsi="Times New Roman" w:cs="Times New Roman"/>
-          <w:lang w:eastAsia="es-CO"/>
-        </w:rPr>
-      </w:pPr>
-      <w:r>
-        <w:rPr>
-          <w:rFonts w:ascii="Times New Roman" w:eastAsia="Times New Roman" w:hAnsi="Times New Roman" w:cs="Times New Roman"/>
-          <w:lang w:eastAsia="es-CO"/>
-        </w:rPr>
-        <w:t>Usuario Principal: Dueño de Perro</w:t>
+        <w:rPr>
+          <w:rFonts w:ascii="Times New Roman" w:eastAsia="Times New Roman" w:hAnsi="Times New Roman" w:cs="Times New Roman"/>
+          <w:b/>
+          <w:bCs/>
+          <w:lang w:eastAsia="es-CO"/>
+        </w:rPr>
+      </w:pPr>
+      <w:r>
+        <w:rPr>
+          <w:rFonts w:ascii="Times New Roman" w:eastAsia="Times New Roman" w:hAnsi="Times New Roman" w:cs="Times New Roman"/>
+          <w:b/>
+          <w:bCs/>
+          <w:lang w:eastAsia="es-CO"/>
+        </w:rPr>
+        <w:t>Paseador</w:t>
       </w:r>
     </w:p>
     <w:p>
       <w:pPr>
         <w:numPr>
           <w:ilvl w:val="0"/>
-          <w:numId w:val="1"/>
+          <w:numId w:val="3"/>
         </w:numPr>
-        <w:spacing w:before="100" w:beforeAutospacing="1" w:after="100" w:afterAutospacing="1" w:line="240" w:lineRule="auto"/>
-        <w:rPr>
-          <w:rFonts w:ascii="Times New Roman" w:eastAsia="Times New Roman" w:hAnsi="Times New Roman" w:cs="Times New Roman"/>
-          <w:lang w:eastAsia="es-CO"/>
-        </w:rPr>
-      </w:pPr>
-      <w:r>
-        <w:rPr>
-          <w:rFonts w:ascii="Times New Roman" w:eastAsia="Times New Roman" w:hAnsi="Times New Roman" w:cs="Times New Roman"/>
-          <w:lang w:eastAsia="es-CO"/>
-        </w:rPr>
-        <w:t>Como dueño de un perro en una ciudad grande, quiero encontrar rutas seguras y agradables para pasear a mi mascota para que pueda ejercitarse y socializar en un entorno controlado.</w:t>
+        <w:rPr>
+          <w:rFonts w:ascii="Times New Roman" w:eastAsia="Times New Roman" w:hAnsi="Times New Roman" w:cs="Times New Roman"/>
+          <w:lang w:eastAsia="es-CO"/>
+        </w:rPr>
+      </w:pPr>
+      <w:r>
+        <w:rPr>
+          <w:rFonts w:ascii="Times New Roman" w:eastAsia="Times New Roman" w:hAnsi="Times New Roman" w:cs="Times New Roman"/>
+          <w:b/>
+          <w:bCs/>
+          <w:lang w:eastAsia="es-CO"/>
+        </w:rPr>
+        <w:t>Registro como paseador</w:t>
+      </w:r>
+      <w:r>
+        <w:rPr>
+          <w:rFonts w:ascii="Times New Roman" w:eastAsia="Times New Roman" w:hAnsi="Times New Roman" w:cs="Times New Roman"/>
+          <w:lang w:eastAsia="es-CO"/>
+        </w:rPr>
+        <w:br/>
+        <w:t>Como paseador, quiero poder registrarme en la aplicación proporcionando mis datos personales, experiencia y preferencias para comenzar a ofrecer mis servicios a los dueños de mascotas.</w:t>
       </w:r>
     </w:p>
     <w:p>
       <w:pPr>
         <w:numPr>
           <w:ilvl w:val="0"/>
-          <w:numId w:val="1"/>
+          <w:numId w:val="3"/>
         </w:numPr>
-        <w:spacing w:before="100" w:beforeAutospacing="1" w:after="100" w:afterAutospacing="1" w:line="240" w:lineRule="auto"/>
-        <w:rPr>
-          <w:rFonts w:ascii="Times New Roman" w:eastAsia="Times New Roman" w:hAnsi="Times New Roman" w:cs="Times New Roman"/>
-          <w:lang w:eastAsia="es-CO"/>
-        </w:rPr>
-      </w:pPr>
-      <w:r>
-        <w:rPr>
-          <w:rFonts w:ascii="Times New Roman" w:eastAsia="Times New Roman" w:hAnsi="Times New Roman" w:cs="Times New Roman"/>
-          <w:lang w:eastAsia="es-CO"/>
-        </w:rPr>
-        <w:t>Como dueño de un perro con necesidades especiales, quiero encontrar parques o áreas verdes que cuenten con facilidades adaptadas para que mi mascota pueda disfrutar de los paseos sin limitaciones.</w:t>
+        <w:rPr>
+          <w:rFonts w:ascii="Times New Roman" w:eastAsia="Times New Roman" w:hAnsi="Times New Roman" w:cs="Times New Roman"/>
+          <w:lang w:eastAsia="es-CO"/>
+        </w:rPr>
+      </w:pPr>
+      <w:r>
+        <w:rPr>
+          <w:rFonts w:ascii="Times New Roman" w:eastAsia="Times New Roman" w:hAnsi="Times New Roman" w:cs="Times New Roman"/>
+          <w:b/>
+          <w:bCs/>
+          <w:lang w:eastAsia="es-CO"/>
+        </w:rPr>
+        <w:t>Inicio de sesión como paseador</w:t>
+      </w:r>
+      <w:r>
+        <w:rPr>
+          <w:rFonts w:ascii="Times New Roman" w:eastAsia="Times New Roman" w:hAnsi="Times New Roman" w:cs="Times New Roman"/>
+          <w:lang w:eastAsia="es-CO"/>
+        </w:rPr>
+        <w:br/>
+        <w:t>Como paseador registrado, quiero poder iniciar sesión de manera rápida y segura, con la posibilidad de recordar mis credenciales, para acceder fácilmente a mi cuenta y gestionar mis paseos.</w:t>
       </w:r>
     </w:p>
     <w:p>
       <w:pPr>
         <w:numPr>
           <w:ilvl w:val="0"/>
-          <w:numId w:val="1"/>
+          <w:numId w:val="3"/>
         </w:numPr>
-        <w:spacing w:before="100" w:beforeAutospacing="1" w:after="100" w:afterAutospacing="1" w:line="240" w:lineRule="auto"/>
-        <w:rPr>
-          <w:rFonts w:ascii="Times New Roman" w:eastAsia="Times New Roman" w:hAnsi="Times New Roman" w:cs="Times New Roman"/>
-          <w:lang w:eastAsia="es-CO"/>
-        </w:rPr>
-      </w:pPr>
-      <w:r>
-        <w:rPr>
-          <w:rFonts w:ascii="Times New Roman" w:eastAsia="Times New Roman" w:hAnsi="Times New Roman" w:cs="Times New Roman"/>
-          <w:lang w:eastAsia="es-CO"/>
-        </w:rPr>
-        <w:t>Como dueño de un perro sociable, quiero conocer a otros dueños de mascotas en mi zona para que mis perros puedan jugar y socializar.</w:t>
+        <w:rPr>
+          <w:rFonts w:ascii="Times New Roman" w:eastAsia="Times New Roman" w:hAnsi="Times New Roman" w:cs="Times New Roman"/>
+          <w:lang w:eastAsia="es-CO"/>
+        </w:rPr>
+      </w:pPr>
+      <w:r>
+        <w:rPr>
+          <w:rFonts w:ascii="Times New Roman" w:eastAsia="Times New Roman" w:hAnsi="Times New Roman" w:cs="Times New Roman"/>
+          <w:b/>
+          <w:bCs/>
+          <w:lang w:eastAsia="es-CO"/>
+        </w:rPr>
+        <w:t>Visualización de paseos programados</w:t>
+      </w:r>
+      <w:r>
+        <w:rPr>
+          <w:rFonts w:ascii="Times New Roman" w:eastAsia="Times New Roman" w:hAnsi="Times New Roman" w:cs="Times New Roman"/>
+          <w:lang w:eastAsia="es-CO"/>
+        </w:rPr>
+        <w:br/>
+        <w:t>Como paseador, quiero ver una lista de los paseos que tengo programados, con detalles como la hora, la ubicación y la información del perro, para poder organizar mi día y planificar mis rutas con anticipación.</w:t>
       </w:r>
     </w:p>
     <w:p>
       <w:pPr>
         <w:numPr>
           <w:ilvl w:val="0"/>
-          <w:numId w:val="1"/>
+          <w:numId w:val="3"/>
         </w:numPr>
-        <w:spacing w:before="100" w:beforeAutospacing="1" w:after="100" w:afterAutospacing="1" w:line="240" w:lineRule="auto"/>
-        <w:rPr>
-          <w:rFonts w:ascii="Times New Roman" w:eastAsia="Times New Roman" w:hAnsi="Times New Roman" w:cs="Times New Roman"/>
-          <w:lang w:eastAsia="es-CO"/>
-        </w:rPr>
-      </w:pPr>
-      <w:r>
-        <w:rPr>
-          <w:rFonts w:ascii="Times New Roman" w:eastAsia="Times New Roman" w:hAnsi="Times New Roman" w:cs="Times New Roman"/>
-          <w:lang w:eastAsia="es-CO"/>
-        </w:rPr>
-        <w:t>Como dueño de un perro con problemas de comportamiento, quiero encontrar consejos y recomendaciones de otros dueños para que pueda mejorar la conducta de mi mascota durante los paseos.</w:t>
+        <w:rPr>
+          <w:rFonts w:ascii="Times New Roman" w:eastAsia="Times New Roman" w:hAnsi="Times New Roman" w:cs="Times New Roman"/>
+          <w:lang w:eastAsia="es-CO"/>
+        </w:rPr>
+      </w:pPr>
+      <w:r>
+        <w:rPr>
+          <w:rFonts w:ascii="Times New Roman" w:eastAsia="Times New Roman" w:hAnsi="Times New Roman" w:cs="Times New Roman"/>
+          <w:b/>
+          <w:bCs/>
+          <w:lang w:eastAsia="es-CO"/>
+        </w:rPr>
+        <w:t>Revisión de ganancias</w:t>
+      </w:r>
+      <w:r>
+        <w:rPr>
+          <w:rFonts w:ascii="Times New Roman" w:eastAsia="Times New Roman" w:hAnsi="Times New Roman" w:cs="Times New Roman"/>
+          <w:lang w:eastAsia="es-CO"/>
+        </w:rPr>
+        <w:br/>
+        <w:t>Como paseador, quiero poder ver las ganancias obtenidas de manera clara y organizada, con un desglose por paseo o por día, para llevar un control de mis ingresos y planificar mi disponibilidad.</w:t>
       </w:r>
     </w:p>
     <w:p>
       <w:pPr>
         <w:numPr>
           <w:ilvl w:val="0"/>
-          <w:numId w:val="1"/>
+          <w:numId w:val="3"/>
         </w:numPr>
-        <w:spacing w:before="100" w:beforeAutospacing="1" w:after="100" w:afterAutospacing="1" w:line="240" w:lineRule="auto"/>
-        <w:rPr>
-          <w:rFonts w:ascii="Times New Roman" w:eastAsia="Times New Roman" w:hAnsi="Times New Roman" w:cs="Times New Roman"/>
-          <w:lang w:eastAsia="es-CO"/>
-        </w:rPr>
-      </w:pPr>
-      <w:r>
-        <w:rPr>
-          <w:rFonts w:ascii="Times New Roman" w:eastAsia="Times New Roman" w:hAnsi="Times New Roman" w:cs="Times New Roman"/>
-          <w:lang w:eastAsia="es-CO"/>
-        </w:rPr>
-        <w:t>Como dueño de un perro nuevo, quiero conocer las mejores rutas y lugares para pasear en mi ciudad para que mi mascota se adapte rápidamente a su nuevo entorno.</w:t>
-      </w:r>
-    </w:p>
-    <w:p>
-      <w:pPr>
-        <w:spacing w:before="100" w:beforeAutospacing="1" w:after="100" w:afterAutospacing="1" w:line="240" w:lineRule="auto"/>
-        <w:rPr>
-          <w:rFonts w:ascii="Times New Roman" w:eastAsia="Times New Roman" w:hAnsi="Times New Roman" w:cs="Times New Roman"/>
-          <w:lang w:eastAsia="es-CO"/>
-        </w:rPr>
-      </w:pPr>
-      <w:r>
-        <w:rPr>
-          <w:rFonts w:ascii="Times New Roman" w:eastAsia="Times New Roman" w:hAnsi="Times New Roman" w:cs="Times New Roman"/>
-          <w:lang w:eastAsia="es-CO"/>
-        </w:rPr>
-        <w:t xml:space="preserve">Usuario Secundario: </w:t>
-      </w:r>
-      <w:r>
-        <w:rPr>
-          <w:rFonts w:ascii="Times New Roman" w:eastAsia="Times New Roman" w:hAnsi="Times New Roman" w:cs="Times New Roman"/>
-          <w:lang w:eastAsia="es-CO"/>
-        </w:rPr>
-        <w:t>Paseador de perros</w:t>
+        <w:rPr>
+          <w:rFonts w:ascii="Times New Roman" w:eastAsia="Times New Roman" w:hAnsi="Times New Roman" w:cs="Times New Roman"/>
+          <w:lang w:eastAsia="es-CO"/>
+        </w:rPr>
+      </w:pPr>
+      <w:r>
+        <w:rPr>
+          <w:rFonts w:ascii="Times New Roman" w:eastAsia="Times New Roman" w:hAnsi="Times New Roman" w:cs="Times New Roman"/>
+          <w:b/>
+          <w:bCs/>
+          <w:lang w:eastAsia="es-CO"/>
+        </w:rPr>
+        <w:t>Resumen de actividad y ganancias</w:t>
+      </w:r>
+      <w:r>
+        <w:rPr>
+          <w:rFonts w:ascii="Times New Roman" w:eastAsia="Times New Roman" w:hAnsi="Times New Roman" w:cs="Times New Roman"/>
+          <w:lang w:eastAsia="es-CO"/>
+        </w:rPr>
+        <w:br/>
+        <w:t>Como paseador, quiero tener acceso a un resumen de mi actividad, que muestre la cantidad de paseos realizados y las ganancias totales en un período determinado, para obtener una visión clara de mi desempeño.</w:t>
       </w:r>
     </w:p>
     <w:p>
       <w:pPr>
         <w:numPr>
           <w:ilvl w:val="0"/>
-          <w:numId w:val="2"/>
+          <w:numId w:val="3"/>
         </w:numPr>
-        <w:spacing w:before="100" w:beforeAutospacing="1" w:after="100" w:afterAutospacing="1" w:line="240" w:lineRule="auto"/>
-        <w:rPr>
-          <w:rFonts w:ascii="Times New Roman" w:eastAsia="Times New Roman" w:hAnsi="Times New Roman" w:cs="Times New Roman"/>
-          <w:lang w:eastAsia="es-CO"/>
-        </w:rPr>
-      </w:pPr>
-      <w:r>
-        <w:rPr>
-          <w:rFonts w:ascii="Times New Roman" w:eastAsia="Times New Roman" w:hAnsi="Times New Roman" w:cs="Times New Roman"/>
-          <w:lang w:eastAsia="es-CO"/>
-        </w:rPr>
-        <w:t>Como paseador de perros, quiero encontrar nuevos clientes y administrar eficientemente mis rutas y horarios para que pueda optimizar mi negocio.</w:t>
+        <w:rPr>
+          <w:rFonts w:ascii="Times New Roman" w:eastAsia="Times New Roman" w:hAnsi="Times New Roman" w:cs="Times New Roman"/>
+          <w:lang w:eastAsia="es-CO"/>
+        </w:rPr>
+      </w:pPr>
+      <w:r>
+        <w:rPr>
+          <w:rFonts w:ascii="Times New Roman" w:eastAsia="Times New Roman" w:hAnsi="Times New Roman" w:cs="Times New Roman"/>
+          <w:b/>
+          <w:bCs/>
+          <w:lang w:eastAsia="es-CO"/>
+        </w:rPr>
+        <w:t>Visualización de rutas en mapa</w:t>
+      </w:r>
+      <w:r>
+        <w:rPr>
+          <w:rFonts w:ascii="Times New Roman" w:eastAsia="Times New Roman" w:hAnsi="Times New Roman" w:cs="Times New Roman"/>
+          <w:lang w:eastAsia="es-CO"/>
+        </w:rPr>
+        <w:br/>
+        <w:t>Como paseador, quiero ver un mapa que me muestre la ubicación de los puntos de recogida y entrega de los perros, para optimizar mi tiempo y planificar la mejor ruta.</w:t>
       </w:r>
     </w:p>
     <w:p>
       <w:pPr>
         <w:numPr>
           <w:ilvl w:val="0"/>
-          <w:numId w:val="2"/>
+          <w:numId w:val="3"/>
         </w:numPr>
-        <w:spacing w:before="100" w:beforeAutospacing="1" w:after="100" w:afterAutospacing="1" w:line="240" w:lineRule="auto"/>
-        <w:rPr>
-          <w:rFonts w:ascii="Times New Roman" w:eastAsia="Times New Roman" w:hAnsi="Times New Roman" w:cs="Times New Roman"/>
-          <w:lang w:eastAsia="es-CO"/>
-        </w:rPr>
-      </w:pPr>
-      <w:r>
-        <w:rPr>
-          <w:rFonts w:ascii="Times New Roman" w:eastAsia="Times New Roman" w:hAnsi="Times New Roman" w:cs="Times New Roman"/>
-          <w:lang w:eastAsia="es-CO"/>
-        </w:rPr>
-        <w:t>Como entrenador de perros, quiero conectar con dueños de mascotas que necesiten mis servicios para que pueda ofrecerles asesoramiento personalizado.</w:t>
+        <w:rPr>
+          <w:rFonts w:ascii="Times New Roman" w:eastAsia="Times New Roman" w:hAnsi="Times New Roman" w:cs="Times New Roman"/>
+          <w:lang w:eastAsia="es-CO"/>
+        </w:rPr>
+      </w:pPr>
+      <w:r>
+        <w:rPr>
+          <w:rFonts w:ascii="Times New Roman" w:eastAsia="Times New Roman" w:hAnsi="Times New Roman" w:cs="Times New Roman"/>
+          <w:b/>
+          <w:bCs/>
+          <w:lang w:eastAsia="es-CO"/>
+        </w:rPr>
+        <w:t>Actualización de perfil</w:t>
+      </w:r>
+      <w:r>
+        <w:rPr>
+          <w:rFonts w:ascii="Times New Roman" w:eastAsia="Times New Roman" w:hAnsi="Times New Roman" w:cs="Times New Roman"/>
+          <w:lang w:eastAsia="es-CO"/>
+        </w:rPr>
+        <w:br/>
+        <w:t>Como paseador, quiero poder actualizar mi perfil con información relevante, como experiencia, horarios y preferencias de paseo, para que los dueños de mascotas tengan información actualizada cuando seleccionen mis servicios.</w:t>
       </w:r>
     </w:p>
     <w:p>
       <w:pPr>
         <w:numPr>
           <w:ilvl w:val="0"/>
-          <w:numId w:val="2"/>
+          <w:numId w:val="3"/>
         </w:numPr>
-        <w:spacing w:before="100" w:beforeAutospacing="1" w:after="100" w:afterAutospacing="1" w:line="240" w:lineRule="auto"/>
-        <w:rPr>
-          <w:rFonts w:ascii="Times New Roman" w:eastAsia="Times New Roman" w:hAnsi="Times New Roman" w:cs="Times New Roman"/>
-          <w:lang w:eastAsia="es-CO"/>
-        </w:rPr>
-      </w:pPr>
-      <w:r>
-        <w:rPr>
-          <w:rFonts w:ascii="Times New Roman" w:eastAsia="Times New Roman" w:hAnsi="Times New Roman" w:cs="Times New Roman"/>
-          <w:lang w:eastAsia="es-CO"/>
-        </w:rPr>
-        <w:t>Como veterinario, quiero recomendar esta aplicación a mis clientes para que puedan encontrar lugares seguros y adecuados para pasear a sus mascotas.</w:t>
+        <w:rPr>
+          <w:rFonts w:ascii="Times New Roman" w:eastAsia="Times New Roman" w:hAnsi="Times New Roman" w:cs="Times New Roman"/>
+          <w:lang w:eastAsia="es-CO"/>
+        </w:rPr>
+      </w:pPr>
+      <w:r>
+        <w:rPr>
+          <w:rFonts w:ascii="Times New Roman" w:eastAsia="Times New Roman" w:hAnsi="Times New Roman" w:cs="Times New Roman"/>
+          <w:b/>
+          <w:bCs/>
+          <w:lang w:eastAsia="es-CO"/>
+        </w:rPr>
+        <w:t>Gestión de métodos de pago</w:t>
+      </w:r>
+      <w:r>
+        <w:rPr>
+          <w:rFonts w:ascii="Times New Roman" w:eastAsia="Times New Roman" w:hAnsi="Times New Roman" w:cs="Times New Roman"/>
+          <w:lang w:eastAsia="es-CO"/>
+        </w:rPr>
+        <w:br/>
+        <w:t>Como paseador, quiero configurar y gestionar mis métodos de pago para asegurarme de recibir mis ingresos de forma segura, rápida y en mi cuenta preferida.</w:t>
+      </w:r>
+    </w:p>
+    <w:p>
+      <w:pPr>
+        <w:numPr>
+          <w:ilvl w:val="0"/>
+          <w:numId w:val="3"/>
+        </w:numPr>
+        <w:rPr>
+          <w:rFonts w:ascii="Times New Roman" w:eastAsia="Times New Roman" w:hAnsi="Times New Roman" w:cs="Times New Roman"/>
+          <w:lang w:eastAsia="es-CO"/>
+        </w:rPr>
+      </w:pPr>
+      <w:r>
+        <w:rPr>
+          <w:rFonts w:ascii="Times New Roman" w:eastAsia="Times New Roman" w:hAnsi="Times New Roman" w:cs="Times New Roman"/>
+          <w:b/>
+          <w:bCs/>
+          <w:lang w:eastAsia="es-CO"/>
+        </w:rPr>
+        <w:t>Configuración de notificaciones</w:t>
+      </w:r>
+      <w:r>
+        <w:rPr>
+          <w:rFonts w:ascii="Times New Roman" w:eastAsia="Times New Roman" w:hAnsi="Times New Roman" w:cs="Times New Roman"/>
+          <w:lang w:eastAsia="es-CO"/>
+        </w:rPr>
+        <w:br/>
+        <w:t>Como paseador, quiero poder configurar las notificaciones para recibir alertas sobre nuevos paseos, cambios en las reservas, mensajes de los dueños y cualquier actualización relacionada con mi trabajo, para estar siempre informado.</w:t>
+      </w:r>
+    </w:p>
+    <w:p>
+      <w:pPr>
+        <w:rPr>
+          <w:rFonts w:ascii="Times New Roman" w:eastAsia="Times New Roman" w:hAnsi="Times New Roman" w:cs="Times New Roman"/>
+          <w:lang w:eastAsia="es-CO"/>
+        </w:rPr>
+      </w:pPr>
+      <w:r>
+        <w:rPr>
+          <w:rFonts w:ascii="Times New Roman" w:eastAsia="Times New Roman" w:hAnsi="Times New Roman" w:cs="Times New Roman"/>
+          <w:lang w:eastAsia="es-CO"/>
+        </w:rPr>
+        <w:pict w14:anchorId="4F376AFC">
+          <v:rect id="_x0000_i1031" style="width:0;height:1.5pt" o:hralign="center" o:hrstd="t" o:hr="t" fillcolor="#a0a0a0" stroked="f"/>
+        </w:pict>
+      </w:r>
+    </w:p>
+    <w:p>
+      <w:pPr>
+        <w:rPr>
+          <w:rFonts w:ascii="Times New Roman" w:eastAsia="Times New Roman" w:hAnsi="Times New Roman" w:cs="Times New Roman"/>
+          <w:b/>
+          <w:bCs/>
+          <w:lang w:eastAsia="es-CO"/>
+        </w:rPr>
+      </w:pPr>
+      <w:r>
+        <w:rPr>
+          <w:rFonts w:ascii="Times New Roman" w:eastAsia="Times New Roman" w:hAnsi="Times New Roman" w:cs="Times New Roman"/>
+          <w:b/>
+          <w:bCs/>
+          <w:lang w:eastAsia="es-CO"/>
+        </w:rPr>
+        <w:t>Usuario</w:t>
+      </w:r>
+    </w:p>
+    <w:p>
+      <w:pPr>
+        <w:numPr>
+          <w:ilvl w:val="0"/>
+          <w:numId w:val="4"/>
+        </w:numPr>
+        <w:rPr>
+          <w:rFonts w:ascii="Times New Roman" w:eastAsia="Times New Roman" w:hAnsi="Times New Roman" w:cs="Times New Roman"/>
+          <w:lang w:eastAsia="es-CO"/>
+        </w:rPr>
+      </w:pPr>
+      <w:r>
+        <w:rPr>
+          <w:rFonts w:ascii="Times New Roman" w:eastAsia="Times New Roman" w:hAnsi="Times New Roman" w:cs="Times New Roman"/>
+          <w:b/>
+          <w:bCs/>
+          <w:lang w:eastAsia="es-CO"/>
+        </w:rPr>
+        <w:lastRenderedPageBreak/>
+        <w:t>Contratar un paseador</w:t>
+      </w:r>
+      <w:r>
+        <w:rPr>
+          <w:rFonts w:ascii="Times New Roman" w:eastAsia="Times New Roman" w:hAnsi="Times New Roman" w:cs="Times New Roman"/>
+          <w:lang w:eastAsia="es-CO"/>
+        </w:rPr>
+        <w:br/>
+        <w:t>Como dueño de un perro, quiero poder contratar un servicio de paseadores caninos para que mi mascota reciba ejercicio y atención cuando no puedo pasearlo personalmente.</w:t>
+      </w:r>
+    </w:p>
+    <w:p>
+      <w:pPr>
+        <w:numPr>
+          <w:ilvl w:val="0"/>
+          <w:numId w:val="4"/>
+        </w:numPr>
+        <w:rPr>
+          <w:rFonts w:ascii="Times New Roman" w:eastAsia="Times New Roman" w:hAnsi="Times New Roman" w:cs="Times New Roman"/>
+          <w:lang w:eastAsia="es-CO"/>
+        </w:rPr>
+      </w:pPr>
+      <w:r>
+        <w:rPr>
+          <w:rFonts w:ascii="Times New Roman" w:eastAsia="Times New Roman" w:hAnsi="Times New Roman" w:cs="Times New Roman"/>
+          <w:b/>
+          <w:bCs/>
+          <w:lang w:eastAsia="es-CO"/>
+        </w:rPr>
+        <w:t>Estado del paseo en tiempo real</w:t>
+      </w:r>
+      <w:r>
+        <w:rPr>
+          <w:rFonts w:ascii="Times New Roman" w:eastAsia="Times New Roman" w:hAnsi="Times New Roman" w:cs="Times New Roman"/>
+          <w:lang w:eastAsia="es-CO"/>
+        </w:rPr>
+        <w:br/>
+        <w:t>Como usuario, quiero estar al tanto del estado del paseo de mi perro en tiempo real para asegurarme de que está siendo bien atendido durante el paseo.</w:t>
+      </w:r>
+    </w:p>
+    <w:p>
+      <w:pPr>
+        <w:numPr>
+          <w:ilvl w:val="0"/>
+          <w:numId w:val="4"/>
+        </w:numPr>
+        <w:rPr>
+          <w:rFonts w:ascii="Times New Roman" w:eastAsia="Times New Roman" w:hAnsi="Times New Roman" w:cs="Times New Roman"/>
+          <w:lang w:eastAsia="es-CO"/>
+        </w:rPr>
+      </w:pPr>
+      <w:r>
+        <w:rPr>
+          <w:rFonts w:ascii="Times New Roman" w:eastAsia="Times New Roman" w:hAnsi="Times New Roman" w:cs="Times New Roman"/>
+          <w:b/>
+          <w:bCs/>
+          <w:lang w:eastAsia="es-CO"/>
+        </w:rPr>
+        <w:t>Evaluar paseos realizados</w:t>
+      </w:r>
+      <w:r>
+        <w:rPr>
+          <w:rFonts w:ascii="Times New Roman" w:eastAsia="Times New Roman" w:hAnsi="Times New Roman" w:cs="Times New Roman"/>
+          <w:lang w:eastAsia="es-CO"/>
+        </w:rPr>
+        <w:br/>
+        <w:t>Como dueño de un perro, quiero poder evaluar los paseos realizados para asegurarme de que mi mascota ha recibido el servicio esperado y proporcionar retroalimentación.</w:t>
+      </w:r>
+    </w:p>
+    <w:p>
+      <w:pPr>
+        <w:numPr>
+          <w:ilvl w:val="0"/>
+          <w:numId w:val="4"/>
+        </w:numPr>
+        <w:rPr>
+          <w:rFonts w:ascii="Times New Roman" w:eastAsia="Times New Roman" w:hAnsi="Times New Roman" w:cs="Times New Roman"/>
+          <w:lang w:eastAsia="es-CO"/>
+        </w:rPr>
+      </w:pPr>
+      <w:r>
+        <w:rPr>
+          <w:rFonts w:ascii="Times New Roman" w:eastAsia="Times New Roman" w:hAnsi="Times New Roman" w:cs="Times New Roman"/>
+          <w:b/>
+          <w:bCs/>
+          <w:lang w:eastAsia="es-CO"/>
+        </w:rPr>
+        <w:t>Elegir entre múltiples paseadores</w:t>
+      </w:r>
+      <w:r>
+        <w:rPr>
+          <w:rFonts w:ascii="Times New Roman" w:eastAsia="Times New Roman" w:hAnsi="Times New Roman" w:cs="Times New Roman"/>
+          <w:lang w:eastAsia="es-CO"/>
+        </w:rPr>
+        <w:br/>
+        <w:t>Como usuario, quiero poder elegir entre múltiples paseadores para seleccionar el que mejor se adapte a las necesidades de mi perro.</w:t>
+      </w:r>
+    </w:p>
+    <w:p>
+      <w:pPr>
+        <w:numPr>
+          <w:ilvl w:val="0"/>
+          <w:numId w:val="4"/>
+        </w:numPr>
+        <w:rPr>
+          <w:rFonts w:ascii="Times New Roman" w:eastAsia="Times New Roman" w:hAnsi="Times New Roman" w:cs="Times New Roman"/>
+          <w:lang w:eastAsia="es-CO"/>
+        </w:rPr>
+      </w:pPr>
+      <w:r>
+        <w:rPr>
+          <w:rFonts w:ascii="Times New Roman" w:eastAsia="Times New Roman" w:hAnsi="Times New Roman" w:cs="Times New Roman"/>
+          <w:b/>
+          <w:bCs/>
+          <w:lang w:eastAsia="es-CO"/>
+        </w:rPr>
+        <w:t>Elegir plan de paseo</w:t>
+      </w:r>
+      <w:r>
+        <w:rPr>
+          <w:rFonts w:ascii="Times New Roman" w:eastAsia="Times New Roman" w:hAnsi="Times New Roman" w:cs="Times New Roman"/>
+          <w:lang w:eastAsia="es-CO"/>
+        </w:rPr>
+        <w:br/>
+        <w:t>Como dueño de un perro, quiero poder elegir el plan de paseo que mejor se adapte a mis necesidades para tener flexibilidad en los servicios que contrato.</w:t>
+      </w:r>
+    </w:p>
+    <w:p>
+      <w:pPr>
+        <w:numPr>
+          <w:ilvl w:val="0"/>
+          <w:numId w:val="4"/>
+        </w:numPr>
+        <w:rPr>
+          <w:rFonts w:ascii="Times New Roman" w:eastAsia="Times New Roman" w:hAnsi="Times New Roman" w:cs="Times New Roman"/>
+          <w:lang w:eastAsia="es-CO"/>
+        </w:rPr>
+      </w:pPr>
+      <w:r>
+        <w:rPr>
+          <w:rFonts w:ascii="Times New Roman" w:eastAsia="Times New Roman" w:hAnsi="Times New Roman" w:cs="Times New Roman"/>
+          <w:b/>
+          <w:bCs/>
+          <w:lang w:eastAsia="es-CO"/>
+        </w:rPr>
+        <w:t>Registro como usuario</w:t>
+      </w:r>
+      <w:r>
+        <w:rPr>
+          <w:rFonts w:ascii="Times New Roman" w:eastAsia="Times New Roman" w:hAnsi="Times New Roman" w:cs="Times New Roman"/>
+          <w:lang w:eastAsia="es-CO"/>
+        </w:rPr>
+        <w:br/>
+        <w:t>Como nuevo usuario, quiero poder registrarme en la aplicación para acceder a los servicios de paseadores.</w:t>
+      </w:r>
+    </w:p>
+    <w:p>
+      <w:pPr>
+        <w:numPr>
+          <w:ilvl w:val="0"/>
+          <w:numId w:val="4"/>
+        </w:numPr>
+        <w:rPr>
+          <w:rFonts w:ascii="Times New Roman" w:eastAsia="Times New Roman" w:hAnsi="Times New Roman" w:cs="Times New Roman"/>
+          <w:lang w:eastAsia="es-CO"/>
+        </w:rPr>
+      </w:pPr>
+      <w:r>
+        <w:rPr>
+          <w:rFonts w:ascii="Times New Roman" w:eastAsia="Times New Roman" w:hAnsi="Times New Roman" w:cs="Times New Roman"/>
+          <w:b/>
+          <w:bCs/>
+          <w:lang w:eastAsia="es-CO"/>
+        </w:rPr>
+        <w:t>Inicio de sesión</w:t>
+      </w:r>
+      <w:r>
+        <w:rPr>
+          <w:rFonts w:ascii="Times New Roman" w:eastAsia="Times New Roman" w:hAnsi="Times New Roman" w:cs="Times New Roman"/>
+          <w:lang w:eastAsia="es-CO"/>
+        </w:rPr>
+        <w:br/>
+        <w:t>Como usuario registrado, quiero iniciar sesión y que mi información esté guardada para acceder rápidamente a mi perfil y servicios.</w:t>
+      </w:r>
+    </w:p>
+    <w:p>
+      <w:pPr>
+        <w:numPr>
+          <w:ilvl w:val="0"/>
+          <w:numId w:val="4"/>
+        </w:numPr>
+        <w:rPr>
+          <w:rFonts w:ascii="Times New Roman" w:eastAsia="Times New Roman" w:hAnsi="Times New Roman" w:cs="Times New Roman"/>
+          <w:lang w:eastAsia="es-CO"/>
+        </w:rPr>
+      </w:pPr>
+      <w:r>
+        <w:rPr>
+          <w:rFonts w:ascii="Times New Roman" w:eastAsia="Times New Roman" w:hAnsi="Times New Roman" w:cs="Times New Roman"/>
+          <w:b/>
+          <w:bCs/>
+          <w:lang w:eastAsia="es-CO"/>
+        </w:rPr>
+        <w:t>Actualizar perfil</w:t>
+      </w:r>
+      <w:r>
+        <w:rPr>
+          <w:rFonts w:ascii="Times New Roman" w:eastAsia="Times New Roman" w:hAnsi="Times New Roman" w:cs="Times New Roman"/>
+          <w:lang w:eastAsia="es-CO"/>
+        </w:rPr>
+        <w:br/>
+        <w:t>Como usuario, quiero poder actualizar mi perfil para mantener mi información personal y la de mi mascota actualizada.</w:t>
+      </w:r>
+    </w:p>
+    <w:p>
+      <w:pPr>
+        <w:numPr>
+          <w:ilvl w:val="0"/>
+          <w:numId w:val="4"/>
+        </w:numPr>
+        <w:rPr>
+          <w:rFonts w:ascii="Times New Roman" w:eastAsia="Times New Roman" w:hAnsi="Times New Roman" w:cs="Times New Roman"/>
+          <w:lang w:eastAsia="es-CO"/>
+        </w:rPr>
+      </w:pPr>
+      <w:r>
+        <w:rPr>
+          <w:rFonts w:ascii="Times New Roman" w:eastAsia="Times New Roman" w:hAnsi="Times New Roman" w:cs="Times New Roman"/>
+          <w:b/>
+          <w:bCs/>
+          <w:lang w:eastAsia="es-CO"/>
+        </w:rPr>
+        <w:t>Revisar métodos de pago</w:t>
+      </w:r>
+      <w:r>
+        <w:rPr>
+          <w:rFonts w:ascii="Times New Roman" w:eastAsia="Times New Roman" w:hAnsi="Times New Roman" w:cs="Times New Roman"/>
+          <w:lang w:eastAsia="es-CO"/>
+        </w:rPr>
+        <w:br/>
+        <w:t>Como usuario, quiero poder revisar y añadir mis métodos de pago para facilitar la contratación de paseos de forma rápida y segura.</w:t>
+      </w:r>
+    </w:p>
+    <w:p>
+      <w:pPr>
+        <w:numPr>
+          <w:ilvl w:val="0"/>
+          <w:numId w:val="4"/>
+        </w:numPr>
+        <w:rPr>
+          <w:rFonts w:ascii="Times New Roman" w:eastAsia="Times New Roman" w:hAnsi="Times New Roman" w:cs="Times New Roman"/>
+          <w:lang w:eastAsia="es-CO"/>
+        </w:rPr>
+      </w:pPr>
+      <w:r>
+        <w:rPr>
+          <w:rFonts w:ascii="Times New Roman" w:eastAsia="Times New Roman" w:hAnsi="Times New Roman" w:cs="Times New Roman"/>
+          <w:b/>
+          <w:bCs/>
+          <w:lang w:eastAsia="es-CO"/>
+        </w:rPr>
+        <w:t>Revisar historial de paseos</w:t>
+      </w:r>
+      <w:r>
+        <w:rPr>
+          <w:rFonts w:ascii="Times New Roman" w:eastAsia="Times New Roman" w:hAnsi="Times New Roman" w:cs="Times New Roman"/>
+          <w:lang w:eastAsia="es-CO"/>
+        </w:rPr>
+        <w:br/>
+        <w:t>Como dueño de un perro, quiero revisar el listado de los paseos realizados para tener un registro de la actividad de mi mascota.</w:t>
+      </w:r>
+    </w:p>
+    <w:p>
+      <w:pPr>
+        <w:numPr>
+          <w:ilvl w:val="0"/>
+          <w:numId w:val="4"/>
+        </w:numPr>
+        <w:rPr>
+          <w:rFonts w:ascii="Times New Roman" w:eastAsia="Times New Roman" w:hAnsi="Times New Roman" w:cs="Times New Roman"/>
+          <w:lang w:eastAsia="es-CO"/>
+        </w:rPr>
+      </w:pPr>
+      <w:r>
+        <w:rPr>
+          <w:rFonts w:ascii="Times New Roman" w:eastAsia="Times New Roman" w:hAnsi="Times New Roman" w:cs="Times New Roman"/>
+          <w:b/>
+          <w:bCs/>
+          <w:lang w:eastAsia="es-CO"/>
+        </w:rPr>
+        <w:t>Configurar la aplicación</w:t>
+      </w:r>
+      <w:r>
+        <w:rPr>
+          <w:rFonts w:ascii="Times New Roman" w:eastAsia="Times New Roman" w:hAnsi="Times New Roman" w:cs="Times New Roman"/>
+          <w:lang w:eastAsia="es-CO"/>
+        </w:rPr>
+        <w:br/>
+        <w:t>Como usuario, quiero poder configurar la aplicación según mis preferencias, para personalizar mi experiencia.</w:t>
+      </w:r>
+    </w:p>
+    <w:p>
+      <w:pPr>
+        <w:numPr>
+          <w:ilvl w:val="0"/>
+          <w:numId w:val="4"/>
+        </w:numPr>
+        <w:rPr>
+          <w:rFonts w:ascii="Times New Roman" w:eastAsia="Times New Roman" w:hAnsi="Times New Roman" w:cs="Times New Roman"/>
+          <w:lang w:eastAsia="es-CO"/>
+        </w:rPr>
+      </w:pPr>
+      <w:r>
+        <w:rPr>
+          <w:rFonts w:ascii="Times New Roman" w:eastAsia="Times New Roman" w:hAnsi="Times New Roman" w:cs="Times New Roman"/>
+          <w:b/>
+          <w:bCs/>
+          <w:lang w:eastAsia="es-CO"/>
+        </w:rPr>
+        <w:t xml:space="preserve">Dar </w:t>
+      </w:r>
+      <w:proofErr w:type="spellStart"/>
+      <w:r>
+        <w:rPr>
+          <w:rFonts w:ascii="Times New Roman" w:eastAsia="Times New Roman" w:hAnsi="Times New Roman" w:cs="Times New Roman"/>
+          <w:b/>
+          <w:bCs/>
+          <w:lang w:eastAsia="es-CO"/>
+        </w:rPr>
+        <w:t>feedback</w:t>
+      </w:r>
+      <w:proofErr w:type="spellEnd"/>
+      <w:r>
+        <w:rPr>
+          <w:rFonts w:ascii="Times New Roman" w:eastAsia="Times New Roman" w:hAnsi="Times New Roman" w:cs="Times New Roman"/>
+          <w:b/>
+          <w:bCs/>
+          <w:lang w:eastAsia="es-CO"/>
+        </w:rPr>
+        <w:t xml:space="preserve"> sobre el servicio</w:t>
+      </w:r>
+      <w:r>
+        <w:rPr>
+          <w:rFonts w:ascii="Times New Roman" w:eastAsia="Times New Roman" w:hAnsi="Times New Roman" w:cs="Times New Roman"/>
+          <w:lang w:eastAsia="es-CO"/>
+        </w:rPr>
+        <w:br/>
+        <w:t xml:space="preserve">Como usuario, quiero poder dar </w:t>
+      </w:r>
+      <w:proofErr w:type="spellStart"/>
+      <w:r>
+        <w:rPr>
+          <w:rFonts w:ascii="Times New Roman" w:eastAsia="Times New Roman" w:hAnsi="Times New Roman" w:cs="Times New Roman"/>
+          <w:lang w:eastAsia="es-CO"/>
+        </w:rPr>
+        <w:t>feedback</w:t>
+      </w:r>
+      <w:proofErr w:type="spellEnd"/>
+      <w:r>
+        <w:rPr>
+          <w:rFonts w:ascii="Times New Roman" w:eastAsia="Times New Roman" w:hAnsi="Times New Roman" w:cs="Times New Roman"/>
+          <w:lang w:eastAsia="es-CO"/>
+        </w:rPr>
+        <w:t xml:space="preserve"> sobre el servicio recibido para ayudar a mejorar la calidad de los paseos y compartir mi experiencia.</w:t>
       </w:r>
     </w:p>
     <w:p/>
@@ -230,7 +732,7 @@
 </file>
 
 <file path=word/numbering.xml><?xml version="1.0" encoding="utf-8"?>
-<w:numbering xmlns:wpc="http://schemas.microsoft.com/office/word/2010/wordprocessingCanvas" xmlns:cx="http://schemas.microsoft.com/office/drawing/2014/chartex" xmlns:cx1="http://schemas.microsoft.com/office/drawing/2015/9/8/chartex" xmlns:cx2="http://schemas.microsoft.com/office/drawing/2015/10/21/chartex" xmlns:cx3="http://schemas.microsoft.com/office/drawing/2016/5/9/chartex" xmlns:cx4="http://schemas.microsoft.com/office/drawing/2016/5/10/chartex" xmlns:cx5="http://schemas.microsoft.com/office/drawing/2016/5/11/chartex" xmlns:cx6="http://schemas.microsoft.com/office/drawing/2016/5/12/chartex" xmlns:cx7="http://schemas.microsoft.com/office/drawing/2016/5/13/chartex" xmlns:cx8="http://schemas.microsoft.com/office/drawing/2016/5/14/chartex" xmlns:mc="http://schemas.openxmlformats.org/markup-compatibility/2006" xmlns:aink="http://schemas.microsoft.com/office/drawing/2016/ink" xmlns:am3d="http://schemas.microsoft.com/office/drawing/2017/model3d" xmlns:o="urn:schemas-microsoft-com:office:office" xmlns:r="http://schemas.openxmlformats.org/officeDocument/2006/relationships" xmlns:m="http://schemas.openxmlformats.org/officeDocument/2006/math" xmlns:v="urn:schemas-microsoft-com:vml" xmlns:wp14="http://schemas.microsoft.com/office/word/2010/wordprocessingDrawing" xmlns:wp="http://schemas.openxmlformats.org/drawingml/2006/wordprocessingDrawing" xmlns:w10="urn:schemas-microsoft-com:office:word" xmlns:w="http://schemas.openxmlformats.org/wordprocessingml/2006/main" xmlns:w14="http://schemas.microsoft.com/office/word/2010/wordml" xmlns:w15="http://schemas.microsoft.com/office/word/2012/wordml" xmlns:w16cex="http://schemas.microsoft.com/office/word/2018/wordml/cex" xmlns:w16cid="http://schemas.microsoft.com/office/word/2016/wordml/cid" xmlns:w16="http://schemas.microsoft.com/office/word/2018/wordml" xmlns:w16se="http://schemas.microsoft.com/office/word/2015/wordml/symex" xmlns:wpg="http://schemas.microsoft.com/office/word/2010/wordprocessingGroup" xmlns:wpi="http://schemas.microsoft.com/office/word/2010/wordprocessingInk" xmlns:wne="http://schemas.microsoft.com/office/word/2006/wordml" xmlns:wps="http://schemas.microsoft.com/office/word/2010/wordprocessingShape" mc:Ignorable="w14 w15 w16se w16cid w16 w16cex wp14">
+<w:numbering xmlns:wpc="http://schemas.microsoft.com/office/word/2010/wordprocessingCanvas" xmlns:cx="http://schemas.microsoft.com/office/drawing/2014/chartex" xmlns:cx1="http://schemas.microsoft.com/office/drawing/2015/9/8/chartex" xmlns:cx2="http://schemas.microsoft.com/office/drawing/2015/10/21/chartex" xmlns:cx3="http://schemas.microsoft.com/office/drawing/2016/5/9/chartex" xmlns:cx4="http://schemas.microsoft.com/office/drawing/2016/5/10/chartex" xmlns:cx5="http://schemas.microsoft.com/office/drawing/2016/5/11/chartex" xmlns:cx6="http://schemas.microsoft.com/office/drawing/2016/5/12/chartex" xmlns:cx7="http://schemas.microsoft.com/office/drawing/2016/5/13/chartex" xmlns:cx8="http://schemas.microsoft.com/office/drawing/2016/5/14/chartex" xmlns:mc="http://schemas.openxmlformats.org/markup-compatibility/2006" xmlns:aink="http://schemas.microsoft.com/office/drawing/2016/ink" xmlns:am3d="http://schemas.microsoft.com/office/drawing/2017/model3d" xmlns:o="urn:schemas-microsoft-com:office:office" xmlns:oel="http://schemas.microsoft.com/office/2019/extlst" xmlns:r="http://schemas.openxmlformats.org/officeDocument/2006/relationships" xmlns:m="http://schemas.openxmlformats.org/officeDocument/2006/math" xmlns:v="urn:schemas-microsoft-com:vml" xmlns:wp14="http://schemas.microsoft.com/office/word/2010/wordprocessingDrawing" xmlns:wp="http://schemas.openxmlformats.org/drawingml/2006/wordprocessingDrawing" xmlns:w10="urn:schemas-microsoft-com:office:word" xmlns:w="http://schemas.openxmlformats.org/wordprocessingml/2006/main" xmlns:w14="http://schemas.microsoft.com/office/word/2010/wordml" xmlns:w15="http://schemas.microsoft.com/office/word/2012/wordml" xmlns:w16cex="http://schemas.microsoft.com/office/word/2018/wordml/cex" xmlns:w16cid="http://schemas.microsoft.com/office/word/2016/wordml/cid" xmlns:w16="http://schemas.microsoft.com/office/word/2018/wordml" xmlns:w16du="http://schemas.microsoft.com/office/word/2023/wordml/word16du" xmlns:w16sdtdh="http://schemas.microsoft.com/office/word/2020/wordml/sdtdatahash" xmlns:w16se="http://schemas.microsoft.com/office/word/2015/wordml/symex" xmlns:wpg="http://schemas.microsoft.com/office/word/2010/wordprocessingGroup" xmlns:wpi="http://schemas.microsoft.com/office/word/2010/wordprocessingInk" xmlns:wne="http://schemas.microsoft.com/office/word/2006/wordml" xmlns:wps="http://schemas.microsoft.com/office/word/2010/wordprocessingShape" mc:Ignorable="w14 w15 w16se w16cid w16 w16cex w16sdtdh w16du wp14">
   <w:abstractNum w:abstractNumId="0" w15:restartNumberingAfterBreak="0">
     <w:nsid w:val="02E40E66"/>
     <w:multiLevelType w:val="multilevel"/>
@@ -529,17 +1031,249 @@
       </w:rPr>
     </w:lvl>
   </w:abstractNum>
-  <w:num w:numId="1">
+  <w:abstractNum w:abstractNumId="2" w15:restartNumberingAfterBreak="0">
+    <w:nsid w:val="69A65C77"/>
+    <w:multiLevelType w:val="multilevel"/>
+    <w:tmpl w:val="F65EFF22"/>
+    <w:lvl w:ilvl="0">
+      <w:start w:val="1"/>
+      <w:numFmt w:val="decimal"/>
+      <w:lvlText w:val="%1."/>
+      <w:lvlJc w:val="left"/>
+      <w:pPr>
+        <w:tabs>
+          <w:tab w:val="num" w:pos="720"/>
+        </w:tabs>
+        <w:ind w:left="720" w:hanging="360"/>
+      </w:pPr>
+    </w:lvl>
+    <w:lvl w:ilvl="1" w:tentative="1">
+      <w:start w:val="1"/>
+      <w:numFmt w:val="decimal"/>
+      <w:lvlText w:val="%2."/>
+      <w:lvlJc w:val="left"/>
+      <w:pPr>
+        <w:tabs>
+          <w:tab w:val="num" w:pos="1440"/>
+        </w:tabs>
+        <w:ind w:left="1440" w:hanging="360"/>
+      </w:pPr>
+    </w:lvl>
+    <w:lvl w:ilvl="2" w:tentative="1">
+      <w:start w:val="1"/>
+      <w:numFmt w:val="decimal"/>
+      <w:lvlText w:val="%3."/>
+      <w:lvlJc w:val="left"/>
+      <w:pPr>
+        <w:tabs>
+          <w:tab w:val="num" w:pos="2160"/>
+        </w:tabs>
+        <w:ind w:left="2160" w:hanging="360"/>
+      </w:pPr>
+    </w:lvl>
+    <w:lvl w:ilvl="3" w:tentative="1">
+      <w:start w:val="1"/>
+      <w:numFmt w:val="decimal"/>
+      <w:lvlText w:val="%4."/>
+      <w:lvlJc w:val="left"/>
+      <w:pPr>
+        <w:tabs>
+          <w:tab w:val="num" w:pos="2880"/>
+        </w:tabs>
+        <w:ind w:left="2880" w:hanging="360"/>
+      </w:pPr>
+    </w:lvl>
+    <w:lvl w:ilvl="4" w:tentative="1">
+      <w:start w:val="1"/>
+      <w:numFmt w:val="decimal"/>
+      <w:lvlText w:val="%5."/>
+      <w:lvlJc w:val="left"/>
+      <w:pPr>
+        <w:tabs>
+          <w:tab w:val="num" w:pos="3600"/>
+        </w:tabs>
+        <w:ind w:left="3600" w:hanging="360"/>
+      </w:pPr>
+    </w:lvl>
+    <w:lvl w:ilvl="5" w:tentative="1">
+      <w:start w:val="1"/>
+      <w:numFmt w:val="decimal"/>
+      <w:lvlText w:val="%6."/>
+      <w:lvlJc w:val="left"/>
+      <w:pPr>
+        <w:tabs>
+          <w:tab w:val="num" w:pos="4320"/>
+        </w:tabs>
+        <w:ind w:left="4320" w:hanging="360"/>
+      </w:pPr>
+    </w:lvl>
+    <w:lvl w:ilvl="6" w:tentative="1">
+      <w:start w:val="1"/>
+      <w:numFmt w:val="decimal"/>
+      <w:lvlText w:val="%7."/>
+      <w:lvlJc w:val="left"/>
+      <w:pPr>
+        <w:tabs>
+          <w:tab w:val="num" w:pos="5040"/>
+        </w:tabs>
+        <w:ind w:left="5040" w:hanging="360"/>
+      </w:pPr>
+    </w:lvl>
+    <w:lvl w:ilvl="7" w:tentative="1">
+      <w:start w:val="1"/>
+      <w:numFmt w:val="decimal"/>
+      <w:lvlText w:val="%8."/>
+      <w:lvlJc w:val="left"/>
+      <w:pPr>
+        <w:tabs>
+          <w:tab w:val="num" w:pos="5760"/>
+        </w:tabs>
+        <w:ind w:left="5760" w:hanging="360"/>
+      </w:pPr>
+    </w:lvl>
+    <w:lvl w:ilvl="8" w:tentative="1">
+      <w:start w:val="1"/>
+      <w:numFmt w:val="decimal"/>
+      <w:lvlText w:val="%9."/>
+      <w:lvlJc w:val="left"/>
+      <w:pPr>
+        <w:tabs>
+          <w:tab w:val="num" w:pos="6480"/>
+        </w:tabs>
+        <w:ind w:left="6480" w:hanging="360"/>
+      </w:pPr>
+    </w:lvl>
+  </w:abstractNum>
+  <w:abstractNum w:abstractNumId="3" w15:restartNumberingAfterBreak="0">
+    <w:nsid w:val="7E7405C8"/>
+    <w:multiLevelType w:val="multilevel"/>
+    <w:tmpl w:val="EF80BB1A"/>
+    <w:lvl w:ilvl="0">
+      <w:start w:val="1"/>
+      <w:numFmt w:val="decimal"/>
+      <w:lvlText w:val="%1."/>
+      <w:lvlJc w:val="left"/>
+      <w:pPr>
+        <w:tabs>
+          <w:tab w:val="num" w:pos="720"/>
+        </w:tabs>
+        <w:ind w:left="720" w:hanging="360"/>
+      </w:pPr>
+    </w:lvl>
+    <w:lvl w:ilvl="1" w:tentative="1">
+      <w:start w:val="1"/>
+      <w:numFmt w:val="decimal"/>
+      <w:lvlText w:val="%2."/>
+      <w:lvlJc w:val="left"/>
+      <w:pPr>
+        <w:tabs>
+          <w:tab w:val="num" w:pos="1440"/>
+        </w:tabs>
+        <w:ind w:left="1440" w:hanging="360"/>
+      </w:pPr>
+    </w:lvl>
+    <w:lvl w:ilvl="2" w:tentative="1">
+      <w:start w:val="1"/>
+      <w:numFmt w:val="decimal"/>
+      <w:lvlText w:val="%3."/>
+      <w:lvlJc w:val="left"/>
+      <w:pPr>
+        <w:tabs>
+          <w:tab w:val="num" w:pos="2160"/>
+        </w:tabs>
+        <w:ind w:left="2160" w:hanging="360"/>
+      </w:pPr>
+    </w:lvl>
+    <w:lvl w:ilvl="3" w:tentative="1">
+      <w:start w:val="1"/>
+      <w:numFmt w:val="decimal"/>
+      <w:lvlText w:val="%4."/>
+      <w:lvlJc w:val="left"/>
+      <w:pPr>
+        <w:tabs>
+          <w:tab w:val="num" w:pos="2880"/>
+        </w:tabs>
+        <w:ind w:left="2880" w:hanging="360"/>
+      </w:pPr>
+    </w:lvl>
+    <w:lvl w:ilvl="4" w:tentative="1">
+      <w:start w:val="1"/>
+      <w:numFmt w:val="decimal"/>
+      <w:lvlText w:val="%5."/>
+      <w:lvlJc w:val="left"/>
+      <w:pPr>
+        <w:tabs>
+          <w:tab w:val="num" w:pos="3600"/>
+        </w:tabs>
+        <w:ind w:left="3600" w:hanging="360"/>
+      </w:pPr>
+    </w:lvl>
+    <w:lvl w:ilvl="5" w:tentative="1">
+      <w:start w:val="1"/>
+      <w:numFmt w:val="decimal"/>
+      <w:lvlText w:val="%6."/>
+      <w:lvlJc w:val="left"/>
+      <w:pPr>
+        <w:tabs>
+          <w:tab w:val="num" w:pos="4320"/>
+        </w:tabs>
+        <w:ind w:left="4320" w:hanging="360"/>
+      </w:pPr>
+    </w:lvl>
+    <w:lvl w:ilvl="6" w:tentative="1">
+      <w:start w:val="1"/>
+      <w:numFmt w:val="decimal"/>
+      <w:lvlText w:val="%7."/>
+      <w:lvlJc w:val="left"/>
+      <w:pPr>
+        <w:tabs>
+          <w:tab w:val="num" w:pos="5040"/>
+        </w:tabs>
+        <w:ind w:left="5040" w:hanging="360"/>
+      </w:pPr>
+    </w:lvl>
+    <w:lvl w:ilvl="7" w:tentative="1">
+      <w:start w:val="1"/>
+      <w:numFmt w:val="decimal"/>
+      <w:lvlText w:val="%8."/>
+      <w:lvlJc w:val="left"/>
+      <w:pPr>
+        <w:tabs>
+          <w:tab w:val="num" w:pos="5760"/>
+        </w:tabs>
+        <w:ind w:left="5760" w:hanging="360"/>
+      </w:pPr>
+    </w:lvl>
+    <w:lvl w:ilvl="8" w:tentative="1">
+      <w:start w:val="1"/>
+      <w:numFmt w:val="decimal"/>
+      <w:lvlText w:val="%9."/>
+      <w:lvlJc w:val="left"/>
+      <w:pPr>
+        <w:tabs>
+          <w:tab w:val="num" w:pos="6480"/>
+        </w:tabs>
+        <w:ind w:left="6480" w:hanging="360"/>
+      </w:pPr>
+    </w:lvl>
+  </w:abstractNum>
+  <w:num w:numId="1" w16cid:durableId="1672832886">
     <w:abstractNumId w:val="0"/>
   </w:num>
-  <w:num w:numId="2">
+  <w:num w:numId="2" w16cid:durableId="366297695">
     <w:abstractNumId w:val="1"/>
+  </w:num>
+  <w:num w:numId="3" w16cid:durableId="829954108">
+    <w:abstractNumId w:val="2"/>
+  </w:num>
+  <w:num w:numId="4" w16cid:durableId="685331795">
+    <w:abstractNumId w:val="3"/>
   </w:num>
 </w:numbering>
 </file>
 
 <file path=word/styles.xml><?xml version="1.0" encoding="utf-8"?>
-<w:styles xmlns:mc="http://schemas.openxmlformats.org/markup-compatibility/2006" xmlns:r="http://schemas.openxmlformats.org/officeDocument/2006/relationships" xmlns:w="http://schemas.openxmlformats.org/wordprocessingml/2006/main" xmlns:w14="http://schemas.microsoft.com/office/word/2010/wordml" xmlns:w15="http://schemas.microsoft.com/office/word/2012/wordml" xmlns:w16cex="http://schemas.microsoft.com/office/word/2018/wordml/cex" xmlns:w16cid="http://schemas.microsoft.com/office/word/2016/wordml/cid" xmlns:w16="http://schemas.microsoft.com/office/word/2018/wordml" xmlns:w16se="http://schemas.microsoft.com/office/word/2015/wordml/symex" mc:Ignorable="w14 w15 w16se w16cid w16 w16cex">
+<w:styles xmlns:mc="http://schemas.openxmlformats.org/markup-compatibility/2006" xmlns:r="http://schemas.openxmlformats.org/officeDocument/2006/relationships" xmlns:w="http://schemas.openxmlformats.org/wordprocessingml/2006/main" xmlns:w14="http://schemas.microsoft.com/office/word/2010/wordml" xmlns:w15="http://schemas.microsoft.com/office/word/2012/wordml" xmlns:w16cex="http://schemas.microsoft.com/office/word/2018/wordml/cex" xmlns:w16cid="http://schemas.microsoft.com/office/word/2016/wordml/cid" xmlns:w16="http://schemas.microsoft.com/office/word/2018/wordml" xmlns:w16du="http://schemas.microsoft.com/office/word/2023/wordml/word16du" xmlns:w16sdtdh="http://schemas.microsoft.com/office/word/2020/wordml/sdtdatahash" xmlns:w16se="http://schemas.microsoft.com/office/word/2015/wordml/symex" mc:Ignorable="w14 w15 w16se w16cid w16 w16cex w16sdtdh w16du">
   <w:docDefaults>
     <w:rPrDefault>
       <w:rPr>
@@ -960,7 +1694,6 @@
   <w:style w:type="character" w:default="1" w:styleId="Fuentedeprrafopredeter">
     <w:name w:val="Default Paragraph Font"/>
     <w:uiPriority w:val="1"/>
-    <w:semiHidden/>
     <w:unhideWhenUsed/>
   </w:style>
   <w:style w:type="table" w:default="1" w:styleId="Tablanormal">

</xml_diff>